<commit_message>
Added Scoring to external Document Closes #3
</commit_message>
<xml_diff>
--- a/Shark Attack 3 - External Document.docx
+++ b/Shark Attack 3 - External Document.docx
@@ -124,7 +124,25 @@
                         <w:sz w:val="72"/>
                         <w:szCs w:val="56"/>
                       </w:rPr>
-                      <w:t>Shark Attack 3 In Space</w:t>
+                      <w:t>Shark Attack 3</w:t>
+                    </w:r>
+                    <w:r>
+                      <w:rPr>
+                        <w:rFonts w:ascii="Impact" w:eastAsiaTheme="majorEastAsia" w:hAnsi="Impact" w:cstheme="majorBidi"/>
+                        <w:b/>
+                        <w:sz w:val="72"/>
+                        <w:szCs w:val="56"/>
+                      </w:rPr>
+                      <w:t>:</w:t>
+                    </w:r>
+                    <w:r>
+                      <w:rPr>
+                        <w:rFonts w:ascii="Impact" w:eastAsiaTheme="majorEastAsia" w:hAnsi="Impact" w:cstheme="majorBidi"/>
+                        <w:b/>
+                        <w:sz w:val="72"/>
+                        <w:szCs w:val="56"/>
+                      </w:rPr>
+                      <w:t xml:space="preserve"> In Space</w:t>
                     </w:r>
                   </w:p>
                 </w:tc>
@@ -2298,11 +2316,15 @@
         </w:rPr>
         <w:t>fixed menu</w:t>
       </w:r>
-      <w:r>
-        <w:rPr>
-          <w:sz w:val="24"/>
-          <w:szCs w:val="24"/>
-        </w:rPr>
+    </w:p>
+    <w:p>
+      <w:pPr>
+        <w:pStyle w:val="Heading2"/>
+      </w:pPr>
+      <w:r>
+        <w:t>V0.2</w:t>
+      </w:r>
+      <w:r>
         <w:br w:type="page"/>
       </w:r>
     </w:p>
@@ -2733,16 +2755,6 @@
     </w:p>
     <w:p>
       <w:pPr>
-        <w:pStyle w:val="ListParagraph"/>
-        <w:rPr>
-          <w:b/>
-          <w:sz w:val="24"/>
-          <w:szCs w:val="24"/>
-        </w:rPr>
-      </w:pPr>
-    </w:p>
-    <w:p>
-      <w:pPr>
         <w:pStyle w:val="Heading2"/>
       </w:pPr>
       <w:bookmarkStart w:id="11" w:name="_Toc457856419"/>
@@ -2951,11 +2963,36 @@
       <w:pPr>
         <w:pStyle w:val="Heading2"/>
       </w:pPr>
-      <w:bookmarkStart w:id="19" w:name="_Toc457856427"/>
+      <w:r>
+        <w:t>Scoring</w:t>
+      </w:r>
+    </w:p>
+    <w:p>
+      <w:pPr>
+        <w:rPr>
+          <w:sz w:val="24"/>
+          <w:szCs w:val="24"/>
+        </w:rPr>
+      </w:pPr>
+      <w:r>
+        <w:rPr>
+          <w:sz w:val="24"/>
+          <w:szCs w:val="24"/>
+        </w:rPr>
+        <w:t xml:space="preserve">The player will gain points by successfully shooting a shark. They will gain 10 points for every shark shot. They advance levels by successfully shooting 30 sharks.  </w:t>
+      </w:r>
+      <w:bookmarkStart w:id="19" w:name="_GoBack"/>
+      <w:bookmarkEnd w:id="19"/>
+    </w:p>
+    <w:p>
+      <w:pPr>
+        <w:pStyle w:val="Heading2"/>
+      </w:pPr>
+      <w:bookmarkStart w:id="20" w:name="_Toc457856427"/>
       <w:r>
         <w:t>Future Features</w:t>
       </w:r>
-      <w:bookmarkEnd w:id="19"/>
+      <w:bookmarkEnd w:id="20"/>
     </w:p>
     <w:p>
       <w:pPr>
@@ -3097,7 +3134,7 @@
         <w:rFonts w:asciiTheme="majorHAnsi" w:hAnsiTheme="majorHAnsi"/>
         <w:noProof/>
       </w:rPr>
-      <w:t>2</w:t>
+      <w:t>6</w:t>
     </w:r>
     <w:r>
       <w:rPr>
@@ -3264,7 +3301,7 @@
                   <w:sz w:val="24"/>
                   <w:szCs w:val="24"/>
                 </w:rPr>
-                <w:t>Shark Attack 3 In Space</w:t>
+                <w:t>Shark Attack 3: In Space</w:t>
               </w:r>
             </w:sdtContent>
           </w:sdt>
@@ -3431,7 +3468,7 @@
                   <w:sz w:val="24"/>
                   <w:szCs w:val="24"/>
                 </w:rPr>
-                <w:t>Shark Attack 3 In Space</w:t>
+                <w:t>Shark Attack 3: In Space</w:t>
               </w:r>
             </w:sdtContent>
           </w:sdt>
@@ -4655,16 +4692,16 @@
 </file>
 
 <file path=customXml/item3.xml><?xml version="1.0" encoding="utf-8"?>
-<ct:contentTypeSchema xmlns:ct="http://schemas.microsoft.com/office/2006/metadata/contentType" xmlns:ma="http://schemas.microsoft.com/office/2006/metadata/properties/metaAttributes" ct:_="" ma:_="" ma:contentTypeName="TemplateFile" ma:contentTypeID="0x0101006EDDDB5EE6D98C44930B742096920B300400F5B6D36B3EF94B4E9A635CDF2A18F5B8" ma:contentTypeVersion="33" ma:contentTypeDescription="Create a new document." ma:contentTypeScope="" ma:versionID="37d3ec2b48d53e45b233ad8f52fe1b11"/>
-</file>
-
-<file path=customXml/item4.xml><?xml version="1.0" encoding="utf-8"?>
 <?mso-contentType ?>
 <FormTemplates xmlns="http://schemas.microsoft.com/sharepoint/v3/contenttype/forms">
   <Display>DocumentLibraryForm</Display>
   <Edit>AssetEditForm</Edit>
   <New>DocumentLibraryForm</New>
 </FormTemplates>
+</file>
+
+<file path=customXml/item4.xml><?xml version="1.0" encoding="utf-8"?>
+<ct:contentTypeSchema xmlns:ct="http://schemas.microsoft.com/office/2006/metadata/contentType" xmlns:ma="http://schemas.microsoft.com/office/2006/metadata/properties/metaAttributes" ct:_="" ma:_="" ma:contentTypeName="TemplateFile" ma:contentTypeID="0x0101006EDDDB5EE6D98C44930B742096920B300400F5B6D36B3EF94B4E9A635CDF2A18F5B8" ma:contentTypeVersion="33" ma:contentTypeDescription="Create a new document." ma:contentTypeScope="" ma:versionID="37d3ec2b48d53e45b233ad8f52fe1b11"/>
 </file>
 
 <file path=customXml/item5.xml><?xml version="1.0" encoding="utf-8"?>
@@ -4689,6 +4726,14 @@
 </file>
 
 <file path=customXml/itemProps3.xml><?xml version="1.0" encoding="utf-8"?>
+<ds:datastoreItem xmlns:ds="http://schemas.openxmlformats.org/officeDocument/2006/customXml" ds:itemID="{DF8A6096-AC3C-41A5-9CB9-998E1823050B}">
+  <ds:schemaRefs>
+    <ds:schemaRef ds:uri="http://schemas.microsoft.com/sharepoint/v3/contenttype/forms"/>
+  </ds:schemaRefs>
+</ds:datastoreItem>
+</file>
+
+<file path=customXml/itemProps4.xml><?xml version="1.0" encoding="utf-8"?>
 <ds:datastoreItem xmlns:ds="http://schemas.openxmlformats.org/officeDocument/2006/customXml" ds:itemID="{F9F1F569-4C10-4968-8575-367736BE939A}">
   <ds:schemaRefs>
     <ds:schemaRef ds:uri="http://schemas.microsoft.com/office/2006/metadata/contentType"/>
@@ -4697,16 +4742,8 @@
 </ds:datastoreItem>
 </file>
 
-<file path=customXml/itemProps4.xml><?xml version="1.0" encoding="utf-8"?>
-<ds:datastoreItem xmlns:ds="http://schemas.openxmlformats.org/officeDocument/2006/customXml" ds:itemID="{DF8A6096-AC3C-41A5-9CB9-998E1823050B}">
-  <ds:schemaRefs>
-    <ds:schemaRef ds:uri="http://schemas.microsoft.com/sharepoint/v3/contenttype/forms"/>
-  </ds:schemaRefs>
-</ds:datastoreItem>
-</file>
-
 <file path=customXml/itemProps5.xml><?xml version="1.0" encoding="utf-8"?>
-<ds:datastoreItem xmlns:ds="http://schemas.openxmlformats.org/officeDocument/2006/customXml" ds:itemID="{BE921403-7343-4744-9B18-B46D03185058}">
+<ds:datastoreItem xmlns:ds="http://schemas.openxmlformats.org/officeDocument/2006/customXml" ds:itemID="{DB282883-32ED-4655-8A74-D6B33477C774}">
   <ds:schemaRefs>
     <ds:schemaRef ds:uri="http://schemas.openxmlformats.org/officeDocument/2006/bibliography"/>
   </ds:schemaRefs>

</xml_diff>

<commit_message>
Updated external document to part 2
</commit_message>
<xml_diff>
--- a/Shark Attack 3 - External Document.docx
+++ b/Shark Attack 3 - External Document.docx
@@ -29,7 +29,7 @@
             <w:tblLook w:val="04A0" w:firstRow="1" w:lastRow="0" w:firstColumn="1" w:lastColumn="0" w:noHBand="0" w:noVBand="1"/>
           </w:tblPr>
           <w:tblGrid>
-            <w:gridCol w:w="9576"/>
+            <w:gridCol w:w="9360"/>
           </w:tblGrid>
           <w:tr>
             <w:trPr>
@@ -597,7 +597,7 @@
             <w:tblLook w:val="04A0" w:firstRow="1" w:lastRow="0" w:firstColumn="1" w:lastColumn="0" w:noHBand="0" w:noVBand="1"/>
           </w:tblPr>
           <w:tblGrid>
-            <w:gridCol w:w="9576"/>
+            <w:gridCol w:w="9360"/>
           </w:tblGrid>
           <w:tr>
             <w:tc>
@@ -671,6 +671,7 @@
             </w:tabs>
             <w:rPr>
               <w:noProof/>
+              <w:lang w:eastAsia="en-CA"/>
             </w:rPr>
           </w:pPr>
           <w:r>
@@ -682,7 +683,7 @@
           <w:r>
             <w:fldChar w:fldCharType="separate"/>
           </w:r>
-          <w:hyperlink w:anchor="_Toc457856408" w:history="1">
+          <w:hyperlink w:anchor="_Toc459041399" w:history="1">
             <w:r>
               <w:rPr>
                 <w:rStyle w:val="Hyperlink"/>
@@ -709,7 +710,7 @@
                 <w:noProof/>
                 <w:webHidden/>
               </w:rPr>
-              <w:instrText xml:space="preserve"> PAGEREF _Toc457856408 \h </w:instrText>
+              <w:instrText xml:space="preserve"> PAGEREF _Toc459041399 \h </w:instrText>
             </w:r>
             <w:r>
               <w:rPr>
@@ -748,9 +749,10 @@
             </w:tabs>
             <w:rPr>
               <w:noProof/>
+              <w:lang w:eastAsia="en-CA"/>
             </w:rPr>
           </w:pPr>
-          <w:hyperlink w:anchor="_Toc457856409" w:history="1">
+          <w:hyperlink w:anchor="_Toc459041400" w:history="1">
             <w:r>
               <w:rPr>
                 <w:rStyle w:val="Hyperlink"/>
@@ -777,7 +779,76 @@
                 <w:noProof/>
                 <w:webHidden/>
               </w:rPr>
-              <w:instrText xml:space="preserve"> PAGEREF _Toc457856409 \h </w:instrText>
+              <w:instrText xml:space="preserve"> PAGEREF _Toc459041400 \h </w:instrText>
+            </w:r>
+            <w:r>
+              <w:rPr>
+                <w:noProof/>
+                <w:webHidden/>
+              </w:rPr>
+            </w:r>
+            <w:r>
+              <w:rPr>
+                <w:noProof/>
+                <w:webHidden/>
+              </w:rPr>
+              <w:fldChar w:fldCharType="separate"/>
+            </w:r>
+            <w:r>
+              <w:rPr>
+                <w:noProof/>
+                <w:webHidden/>
+              </w:rPr>
+              <w:t>3</w:t>
+            </w:r>
+            <w:r>
+              <w:rPr>
+                <w:noProof/>
+                <w:webHidden/>
+              </w:rPr>
+              <w:fldChar w:fldCharType="end"/>
+            </w:r>
+          </w:hyperlink>
+        </w:p>
+        <w:p>
+          <w:pPr>
+            <w:pStyle w:val="TOC2"/>
+            <w:tabs>
+              <w:tab w:val="right" w:leader="dot" w:pos="9350"/>
+            </w:tabs>
+            <w:rPr>
+              <w:noProof/>
+              <w:lang w:eastAsia="en-CA"/>
+            </w:rPr>
+          </w:pPr>
+          <w:hyperlink w:anchor="_Toc459041401" w:history="1">
+            <w:r>
+              <w:rPr>
+                <w:rStyle w:val="Hyperlink"/>
+                <w:noProof/>
+              </w:rPr>
+              <w:t>V0.2</w:t>
+            </w:r>
+            <w:r>
+              <w:rPr>
+                <w:noProof/>
+                <w:webHidden/>
+              </w:rPr>
+              <w:tab/>
+            </w:r>
+            <w:r>
+              <w:rPr>
+                <w:noProof/>
+                <w:webHidden/>
+              </w:rPr>
+              <w:fldChar w:fldCharType="begin"/>
+            </w:r>
+            <w:r>
+              <w:rPr>
+                <w:noProof/>
+                <w:webHidden/>
+              </w:rPr>
+              <w:instrText xml:space="preserve"> PAGEREF _Toc459041401 \h </w:instrText>
             </w:r>
             <w:r>
               <w:rPr>
@@ -816,9 +887,10 @@
             </w:tabs>
             <w:rPr>
               <w:noProof/>
+              <w:lang w:eastAsia="en-CA"/>
             </w:rPr>
           </w:pPr>
-          <w:hyperlink w:anchor="_Toc457856410" w:history="1">
+          <w:hyperlink w:anchor="_Toc459041402" w:history="1">
             <w:r>
               <w:rPr>
                 <w:rStyle w:val="Hyperlink"/>
@@ -845,7 +917,7 @@
                 <w:noProof/>
                 <w:webHidden/>
               </w:rPr>
-              <w:instrText xml:space="preserve"> PAGEREF _Toc457856410 \h </w:instrText>
+              <w:instrText xml:space="preserve"> PAGEREF _Toc459041402 \h </w:instrText>
             </w:r>
             <w:r>
               <w:rPr>
@@ -884,9 +956,10 @@
             </w:tabs>
             <w:rPr>
               <w:noProof/>
+              <w:lang w:eastAsia="en-CA"/>
             </w:rPr>
           </w:pPr>
-          <w:hyperlink w:anchor="_Toc457856411" w:history="1">
+          <w:hyperlink w:anchor="_Toc459041403" w:history="1">
             <w:r>
               <w:rPr>
                 <w:rStyle w:val="Hyperlink"/>
@@ -913,7 +986,7 @@
                 <w:noProof/>
                 <w:webHidden/>
               </w:rPr>
-              <w:instrText xml:space="preserve"> PAGEREF _Toc457856411 \h </w:instrText>
+              <w:instrText xml:space="preserve"> PAGEREF _Toc459041403 \h </w:instrText>
             </w:r>
             <w:r>
               <w:rPr>
@@ -952,9 +1025,10 @@
             </w:tabs>
             <w:rPr>
               <w:noProof/>
+              <w:lang w:eastAsia="en-CA"/>
             </w:rPr>
           </w:pPr>
-          <w:hyperlink w:anchor="_Toc457856412" w:history="1">
+          <w:hyperlink w:anchor="_Toc459041404" w:history="1">
             <w:r>
               <w:rPr>
                 <w:rStyle w:val="Hyperlink"/>
@@ -981,7 +1055,7 @@
                 <w:noProof/>
                 <w:webHidden/>
               </w:rPr>
-              <w:instrText xml:space="preserve"> PAGEREF _Toc457856412 \h </w:instrText>
+              <w:instrText xml:space="preserve"> PAGEREF _Toc459041404 \h </w:instrText>
             </w:r>
             <w:r>
               <w:rPr>
@@ -1020,9 +1094,10 @@
             </w:tabs>
             <w:rPr>
               <w:noProof/>
+              <w:lang w:eastAsia="en-CA"/>
             </w:rPr>
           </w:pPr>
-          <w:hyperlink w:anchor="_Toc457856413" w:history="1">
+          <w:hyperlink w:anchor="_Toc459041405" w:history="1">
             <w:r>
               <w:rPr>
                 <w:rStyle w:val="Hyperlink"/>
@@ -1049,7 +1124,7 @@
                 <w:noProof/>
                 <w:webHidden/>
               </w:rPr>
-              <w:instrText xml:space="preserve"> PAGEREF _Toc457856413 \h </w:instrText>
+              <w:instrText xml:space="preserve"> PAGEREF _Toc459041405 \h </w:instrText>
             </w:r>
             <w:r>
               <w:rPr>
@@ -1088,9 +1163,10 @@
             </w:tabs>
             <w:rPr>
               <w:noProof/>
+              <w:lang w:eastAsia="en-CA"/>
             </w:rPr>
           </w:pPr>
-          <w:hyperlink w:anchor="_Toc457856414" w:history="1">
+          <w:hyperlink w:anchor="_Toc459041406" w:history="1">
             <w:r>
               <w:rPr>
                 <w:rStyle w:val="Hyperlink"/>
@@ -1117,7 +1193,7 @@
                 <w:noProof/>
                 <w:webHidden/>
               </w:rPr>
-              <w:instrText xml:space="preserve"> PAGEREF _Toc457856414 \h </w:instrText>
+              <w:instrText xml:space="preserve"> PAGEREF _Toc459041406 \h </w:instrText>
             </w:r>
             <w:r>
               <w:rPr>
@@ -1156,9 +1232,10 @@
             </w:tabs>
             <w:rPr>
               <w:noProof/>
+              <w:lang w:eastAsia="en-CA"/>
             </w:rPr>
           </w:pPr>
-          <w:hyperlink w:anchor="_Toc457856415" w:history="1">
+          <w:hyperlink w:anchor="_Toc459041407" w:history="1">
             <w:r>
               <w:rPr>
                 <w:rStyle w:val="Hyperlink"/>
@@ -1185,7 +1262,7 @@
                 <w:noProof/>
                 <w:webHidden/>
               </w:rPr>
-              <w:instrText xml:space="preserve"> PAGEREF _Toc457856415 \h </w:instrText>
+              <w:instrText xml:space="preserve"> PAGEREF _Toc459041407 \h </w:instrText>
             </w:r>
             <w:r>
               <w:rPr>
@@ -1224,9 +1301,10 @@
             </w:tabs>
             <w:rPr>
               <w:noProof/>
+              <w:lang w:eastAsia="en-CA"/>
             </w:rPr>
           </w:pPr>
-          <w:hyperlink w:anchor="_Toc457856416" w:history="1">
+          <w:hyperlink w:anchor="_Toc459041408" w:history="1">
             <w:r>
               <w:rPr>
                 <w:rStyle w:val="Hyperlink"/>
@@ -1253,7 +1331,7 @@
                 <w:noProof/>
                 <w:webHidden/>
               </w:rPr>
-              <w:instrText xml:space="preserve"> PAGEREF _Toc457856416 \h </w:instrText>
+              <w:instrText xml:space="preserve"> PAGEREF _Toc459041408 \h </w:instrText>
             </w:r>
             <w:r>
               <w:rPr>
@@ -1292,9 +1370,10 @@
             </w:tabs>
             <w:rPr>
               <w:noProof/>
+              <w:lang w:eastAsia="en-CA"/>
             </w:rPr>
           </w:pPr>
-          <w:hyperlink w:anchor="_Toc457856417" w:history="1">
+          <w:hyperlink w:anchor="_Toc459041409" w:history="1">
             <w:r>
               <w:rPr>
                 <w:rStyle w:val="Hyperlink"/>
@@ -1321,7 +1400,7 @@
                 <w:noProof/>
                 <w:webHidden/>
               </w:rPr>
-              <w:instrText xml:space="preserve"> PAGEREF _Toc457856417 \h </w:instrText>
+              <w:instrText xml:space="preserve"> PAGEREF _Toc459041409 \h </w:instrText>
             </w:r>
             <w:r>
               <w:rPr>
@@ -1360,9 +1439,10 @@
             </w:tabs>
             <w:rPr>
               <w:noProof/>
+              <w:lang w:eastAsia="en-CA"/>
             </w:rPr>
           </w:pPr>
-          <w:hyperlink w:anchor="_Toc457856418" w:history="1">
+          <w:hyperlink w:anchor="_Toc459041410" w:history="1">
             <w:r>
               <w:rPr>
                 <w:rStyle w:val="Hyperlink"/>
@@ -1389,7 +1469,7 @@
                 <w:noProof/>
                 <w:webHidden/>
               </w:rPr>
-              <w:instrText xml:space="preserve"> PAGEREF _Toc457856418 \h </w:instrText>
+              <w:instrText xml:space="preserve"> PAGEREF _Toc459041410 \h </w:instrText>
             </w:r>
             <w:r>
               <w:rPr>
@@ -1428,9 +1508,10 @@
             </w:tabs>
             <w:rPr>
               <w:noProof/>
+              <w:lang w:eastAsia="en-CA"/>
             </w:rPr>
           </w:pPr>
-          <w:hyperlink w:anchor="_Toc457856419" w:history="1">
+          <w:hyperlink w:anchor="_Toc459041411" w:history="1">
             <w:r>
               <w:rPr>
                 <w:rStyle w:val="Hyperlink"/>
@@ -1457,7 +1538,7 @@
                 <w:noProof/>
                 <w:webHidden/>
               </w:rPr>
-              <w:instrText xml:space="preserve"> PAGEREF _Toc457856419 \h </w:instrText>
+              <w:instrText xml:space="preserve"> PAGEREF _Toc459041411 \h </w:instrText>
             </w:r>
             <w:r>
               <w:rPr>
@@ -1496,9 +1577,10 @@
             </w:tabs>
             <w:rPr>
               <w:noProof/>
+              <w:lang w:eastAsia="en-CA"/>
             </w:rPr>
           </w:pPr>
-          <w:hyperlink w:anchor="_Toc457856420" w:history="1">
+          <w:hyperlink w:anchor="_Toc459041412" w:history="1">
             <w:r>
               <w:rPr>
                 <w:rStyle w:val="Hyperlink"/>
@@ -1525,7 +1607,7 @@
                 <w:noProof/>
                 <w:webHidden/>
               </w:rPr>
-              <w:instrText xml:space="preserve"> PAGEREF _Toc457856420 \h </w:instrText>
+              <w:instrText xml:space="preserve"> PAGEREF _Toc459041412 \h </w:instrText>
             </w:r>
             <w:r>
               <w:rPr>
@@ -1564,9 +1646,10 @@
             </w:tabs>
             <w:rPr>
               <w:noProof/>
+              <w:lang w:eastAsia="en-CA"/>
             </w:rPr>
           </w:pPr>
-          <w:hyperlink w:anchor="_Toc457856421" w:history="1">
+          <w:hyperlink w:anchor="_Toc459041413" w:history="1">
             <w:r>
               <w:rPr>
                 <w:rStyle w:val="Hyperlink"/>
@@ -1593,7 +1676,7 @@
                 <w:noProof/>
                 <w:webHidden/>
               </w:rPr>
-              <w:instrText xml:space="preserve"> PAGEREF _Toc457856421 \h </w:instrText>
+              <w:instrText xml:space="preserve"> PAGEREF _Toc459041413 \h </w:instrText>
             </w:r>
             <w:r>
               <w:rPr>
@@ -1632,9 +1715,10 @@
             </w:tabs>
             <w:rPr>
               <w:noProof/>
+              <w:lang w:eastAsia="en-CA"/>
             </w:rPr>
           </w:pPr>
-          <w:hyperlink w:anchor="_Toc457856422" w:history="1">
+          <w:hyperlink w:anchor="_Toc459041414" w:history="1">
             <w:r>
               <w:rPr>
                 <w:rStyle w:val="Hyperlink"/>
@@ -1661,7 +1745,7 @@
                 <w:noProof/>
                 <w:webHidden/>
               </w:rPr>
-              <w:instrText xml:space="preserve"> PAGEREF _Toc457856422 \h </w:instrText>
+              <w:instrText xml:space="preserve"> PAGEREF _Toc459041414 \h </w:instrText>
             </w:r>
             <w:r>
               <w:rPr>
@@ -1700,9 +1784,10 @@
             </w:tabs>
             <w:rPr>
               <w:noProof/>
+              <w:lang w:eastAsia="en-CA"/>
             </w:rPr>
           </w:pPr>
-          <w:hyperlink w:anchor="_Toc457856423" w:history="1">
+          <w:hyperlink w:anchor="_Toc459041415" w:history="1">
             <w:r>
               <w:rPr>
                 <w:rStyle w:val="Hyperlink"/>
@@ -1729,7 +1814,7 @@
                 <w:noProof/>
                 <w:webHidden/>
               </w:rPr>
-              <w:instrText xml:space="preserve"> PAGEREF _Toc457856423 \h </w:instrText>
+              <w:instrText xml:space="preserve"> PAGEREF _Toc459041415 \h </w:instrText>
             </w:r>
             <w:r>
               <w:rPr>
@@ -1768,9 +1853,10 @@
             </w:tabs>
             <w:rPr>
               <w:noProof/>
+              <w:lang w:eastAsia="en-CA"/>
             </w:rPr>
           </w:pPr>
-          <w:hyperlink w:anchor="_Toc457856424" w:history="1">
+          <w:hyperlink w:anchor="_Toc459041416" w:history="1">
             <w:r>
               <w:rPr>
                 <w:rStyle w:val="Hyperlink"/>
@@ -1797,7 +1883,7 @@
                 <w:noProof/>
                 <w:webHidden/>
               </w:rPr>
-              <w:instrText xml:space="preserve"> PAGEREF _Toc457856424 \h </w:instrText>
+              <w:instrText xml:space="preserve"> PAGEREF _Toc459041416 \h </w:instrText>
             </w:r>
             <w:r>
               <w:rPr>
@@ -1836,9 +1922,10 @@
             </w:tabs>
             <w:rPr>
               <w:noProof/>
+              <w:lang w:eastAsia="en-CA"/>
             </w:rPr>
           </w:pPr>
-          <w:hyperlink w:anchor="_Toc457856425" w:history="1">
+          <w:hyperlink w:anchor="_Toc459041417" w:history="1">
             <w:r>
               <w:rPr>
                 <w:rStyle w:val="Hyperlink"/>
@@ -1865,7 +1952,7 @@
                 <w:noProof/>
                 <w:webHidden/>
               </w:rPr>
-              <w:instrText xml:space="preserve"> PAGEREF _Toc457856425 \h </w:instrText>
+              <w:instrText xml:space="preserve"> PAGEREF _Toc459041417 \h </w:instrText>
             </w:r>
             <w:r>
               <w:rPr>
@@ -1904,9 +1991,10 @@
             </w:tabs>
             <w:rPr>
               <w:noProof/>
+              <w:lang w:eastAsia="en-CA"/>
             </w:rPr>
           </w:pPr>
-          <w:hyperlink w:anchor="_Toc457856426" w:history="1">
+          <w:hyperlink w:anchor="_Toc459041418" w:history="1">
             <w:r>
               <w:rPr>
                 <w:rStyle w:val="Hyperlink"/>
@@ -1933,7 +2021,7 @@
                 <w:noProof/>
                 <w:webHidden/>
               </w:rPr>
-              <w:instrText xml:space="preserve"> PAGEREF _Toc457856426 \h </w:instrText>
+              <w:instrText xml:space="preserve"> PAGEREF _Toc459041418 \h </w:instrText>
             </w:r>
             <w:r>
               <w:rPr>
@@ -1972,14 +2060,291 @@
             </w:tabs>
             <w:rPr>
               <w:noProof/>
+              <w:lang w:eastAsia="en-CA"/>
             </w:rPr>
           </w:pPr>
-          <w:hyperlink w:anchor="_Toc457856427" w:history="1">
+          <w:hyperlink w:anchor="_Toc459041419" w:history="1">
             <w:r>
               <w:rPr>
                 <w:rStyle w:val="Hyperlink"/>
                 <w:noProof/>
               </w:rPr>
+              <w:t>Scoring</w:t>
+            </w:r>
+            <w:r>
+              <w:rPr>
+                <w:noProof/>
+                <w:webHidden/>
+              </w:rPr>
+              <w:tab/>
+            </w:r>
+            <w:r>
+              <w:rPr>
+                <w:noProof/>
+                <w:webHidden/>
+              </w:rPr>
+              <w:fldChar w:fldCharType="begin"/>
+            </w:r>
+            <w:r>
+              <w:rPr>
+                <w:noProof/>
+                <w:webHidden/>
+              </w:rPr>
+              <w:instrText xml:space="preserve"> PAGEREF _Toc459041419 \h </w:instrText>
+            </w:r>
+            <w:r>
+              <w:rPr>
+                <w:noProof/>
+                <w:webHidden/>
+              </w:rPr>
+            </w:r>
+            <w:r>
+              <w:rPr>
+                <w:noProof/>
+                <w:webHidden/>
+              </w:rPr>
+              <w:fldChar w:fldCharType="separate"/>
+            </w:r>
+            <w:r>
+              <w:rPr>
+                <w:noProof/>
+                <w:webHidden/>
+              </w:rPr>
+              <w:t>6</w:t>
+            </w:r>
+            <w:r>
+              <w:rPr>
+                <w:noProof/>
+                <w:webHidden/>
+              </w:rPr>
+              <w:fldChar w:fldCharType="end"/>
+            </w:r>
+          </w:hyperlink>
+        </w:p>
+        <w:p>
+          <w:pPr>
+            <w:pStyle w:val="TOC3"/>
+            <w:tabs>
+              <w:tab w:val="right" w:leader="dot" w:pos="9350"/>
+            </w:tabs>
+            <w:rPr>
+              <w:noProof/>
+              <w:lang w:eastAsia="en-CA"/>
+            </w:rPr>
+          </w:pPr>
+          <w:hyperlink w:anchor="_Toc459041420" w:history="1">
+            <w:r>
+              <w:rPr>
+                <w:rStyle w:val="Hyperlink"/>
+                <w:noProof/>
+              </w:rPr>
+              <w:t>Level 1</w:t>
+            </w:r>
+            <w:r>
+              <w:rPr>
+                <w:noProof/>
+                <w:webHidden/>
+              </w:rPr>
+              <w:tab/>
+            </w:r>
+            <w:r>
+              <w:rPr>
+                <w:noProof/>
+                <w:webHidden/>
+              </w:rPr>
+              <w:fldChar w:fldCharType="begin"/>
+            </w:r>
+            <w:r>
+              <w:rPr>
+                <w:noProof/>
+                <w:webHidden/>
+              </w:rPr>
+              <w:instrText xml:space="preserve"> PAGEREF _Toc459041420 \h </w:instrText>
+            </w:r>
+            <w:r>
+              <w:rPr>
+                <w:noProof/>
+                <w:webHidden/>
+              </w:rPr>
+            </w:r>
+            <w:r>
+              <w:rPr>
+                <w:noProof/>
+                <w:webHidden/>
+              </w:rPr>
+              <w:fldChar w:fldCharType="separate"/>
+            </w:r>
+            <w:r>
+              <w:rPr>
+                <w:noProof/>
+                <w:webHidden/>
+              </w:rPr>
+              <w:t>6</w:t>
+            </w:r>
+            <w:r>
+              <w:rPr>
+                <w:noProof/>
+                <w:webHidden/>
+              </w:rPr>
+              <w:fldChar w:fldCharType="end"/>
+            </w:r>
+          </w:hyperlink>
+        </w:p>
+        <w:p>
+          <w:pPr>
+            <w:pStyle w:val="TOC3"/>
+            <w:tabs>
+              <w:tab w:val="right" w:leader="dot" w:pos="9350"/>
+            </w:tabs>
+            <w:rPr>
+              <w:noProof/>
+              <w:lang w:eastAsia="en-CA"/>
+            </w:rPr>
+          </w:pPr>
+          <w:hyperlink w:anchor="_Toc459041421" w:history="1">
+            <w:r>
+              <w:rPr>
+                <w:rStyle w:val="Hyperlink"/>
+                <w:noProof/>
+              </w:rPr>
+              <w:t>Level 2</w:t>
+            </w:r>
+            <w:r>
+              <w:rPr>
+                <w:noProof/>
+                <w:webHidden/>
+              </w:rPr>
+              <w:tab/>
+            </w:r>
+            <w:r>
+              <w:rPr>
+                <w:noProof/>
+                <w:webHidden/>
+              </w:rPr>
+              <w:fldChar w:fldCharType="begin"/>
+            </w:r>
+            <w:r>
+              <w:rPr>
+                <w:noProof/>
+                <w:webHidden/>
+              </w:rPr>
+              <w:instrText xml:space="preserve"> PAGEREF _Toc459041421 \h </w:instrText>
+            </w:r>
+            <w:r>
+              <w:rPr>
+                <w:noProof/>
+                <w:webHidden/>
+              </w:rPr>
+            </w:r>
+            <w:r>
+              <w:rPr>
+                <w:noProof/>
+                <w:webHidden/>
+              </w:rPr>
+              <w:fldChar w:fldCharType="separate"/>
+            </w:r>
+            <w:r>
+              <w:rPr>
+                <w:noProof/>
+                <w:webHidden/>
+              </w:rPr>
+              <w:t>6</w:t>
+            </w:r>
+            <w:r>
+              <w:rPr>
+                <w:noProof/>
+                <w:webHidden/>
+              </w:rPr>
+              <w:fldChar w:fldCharType="end"/>
+            </w:r>
+          </w:hyperlink>
+        </w:p>
+        <w:p>
+          <w:pPr>
+            <w:pStyle w:val="TOC3"/>
+            <w:tabs>
+              <w:tab w:val="right" w:leader="dot" w:pos="9350"/>
+            </w:tabs>
+            <w:rPr>
+              <w:noProof/>
+              <w:lang w:eastAsia="en-CA"/>
+            </w:rPr>
+          </w:pPr>
+          <w:hyperlink w:anchor="_Toc459041422" w:history="1">
+            <w:r>
+              <w:rPr>
+                <w:rStyle w:val="Hyperlink"/>
+                <w:noProof/>
+              </w:rPr>
+              <w:t>Level 3</w:t>
+            </w:r>
+            <w:r>
+              <w:rPr>
+                <w:noProof/>
+                <w:webHidden/>
+              </w:rPr>
+              <w:tab/>
+            </w:r>
+            <w:r>
+              <w:rPr>
+                <w:noProof/>
+                <w:webHidden/>
+              </w:rPr>
+              <w:fldChar w:fldCharType="begin"/>
+            </w:r>
+            <w:r>
+              <w:rPr>
+                <w:noProof/>
+                <w:webHidden/>
+              </w:rPr>
+              <w:instrText xml:space="preserve"> PAGEREF _Toc459041422 \h </w:instrText>
+            </w:r>
+            <w:r>
+              <w:rPr>
+                <w:noProof/>
+                <w:webHidden/>
+              </w:rPr>
+            </w:r>
+            <w:r>
+              <w:rPr>
+                <w:noProof/>
+                <w:webHidden/>
+              </w:rPr>
+              <w:fldChar w:fldCharType="separate"/>
+            </w:r>
+            <w:r>
+              <w:rPr>
+                <w:noProof/>
+                <w:webHidden/>
+              </w:rPr>
+              <w:t>6</w:t>
+            </w:r>
+            <w:r>
+              <w:rPr>
+                <w:noProof/>
+                <w:webHidden/>
+              </w:rPr>
+              <w:fldChar w:fldCharType="end"/>
+            </w:r>
+          </w:hyperlink>
+        </w:p>
+        <w:p>
+          <w:pPr>
+            <w:pStyle w:val="TOC2"/>
+            <w:tabs>
+              <w:tab w:val="right" w:leader="dot" w:pos="9350"/>
+            </w:tabs>
+            <w:rPr>
+              <w:noProof/>
+              <w:lang w:eastAsia="en-CA"/>
+            </w:rPr>
+          </w:pPr>
+          <w:hyperlink w:anchor="_Toc459041423" w:history="1">
+            <w:r>
+              <w:rPr>
+                <w:rStyle w:val="Hyperlink"/>
+                <w:noProof/>
+              </w:rPr>
               <w:t>Future Features</w:t>
             </w:r>
             <w:r>
@@ -2001,7 +2366,76 @@
                 <w:noProof/>
                 <w:webHidden/>
               </w:rPr>
-              <w:instrText xml:space="preserve"> PAGEREF _Toc457856427 \h </w:instrText>
+              <w:instrText xml:space="preserve"> PAGEREF _Toc459041423 \h </w:instrText>
+            </w:r>
+            <w:r>
+              <w:rPr>
+                <w:noProof/>
+                <w:webHidden/>
+              </w:rPr>
+            </w:r>
+            <w:r>
+              <w:rPr>
+                <w:noProof/>
+                <w:webHidden/>
+              </w:rPr>
+              <w:fldChar w:fldCharType="separate"/>
+            </w:r>
+            <w:r>
+              <w:rPr>
+                <w:noProof/>
+                <w:webHidden/>
+              </w:rPr>
+              <w:t>6</w:t>
+            </w:r>
+            <w:r>
+              <w:rPr>
+                <w:noProof/>
+                <w:webHidden/>
+              </w:rPr>
+              <w:fldChar w:fldCharType="end"/>
+            </w:r>
+          </w:hyperlink>
+        </w:p>
+        <w:p>
+          <w:pPr>
+            <w:pStyle w:val="TOC2"/>
+            <w:tabs>
+              <w:tab w:val="right" w:leader="dot" w:pos="9350"/>
+            </w:tabs>
+            <w:rPr>
+              <w:noProof/>
+              <w:lang w:eastAsia="en-CA"/>
+            </w:rPr>
+          </w:pPr>
+          <w:hyperlink w:anchor="_Toc459041424" w:history="1">
+            <w:r>
+              <w:rPr>
+                <w:rStyle w:val="Hyperlink"/>
+                <w:noProof/>
+              </w:rPr>
+              <w:t>Game Link</w:t>
+            </w:r>
+            <w:r>
+              <w:rPr>
+                <w:noProof/>
+                <w:webHidden/>
+              </w:rPr>
+              <w:tab/>
+            </w:r>
+            <w:r>
+              <w:rPr>
+                <w:noProof/>
+                <w:webHidden/>
+              </w:rPr>
+              <w:fldChar w:fldCharType="begin"/>
+            </w:r>
+            <w:r>
+              <w:rPr>
+                <w:noProof/>
+                <w:webHidden/>
+              </w:rPr>
+              <w:instrText xml:space="preserve"> PAGEREF _Toc459041424 \h </w:instrText>
             </w:r>
             <w:r>
               <w:rPr>
@@ -2067,7 +2501,7 @@
       <w:pPr>
         <w:pStyle w:val="Heading1"/>
       </w:pPr>
-      <w:bookmarkStart w:id="0" w:name="_Toc457856408"/>
+      <w:bookmarkStart w:id="0" w:name="_Toc459041399"/>
       <w:r>
         <w:lastRenderedPageBreak/>
         <w:t>Version History</w:t>
@@ -2086,7 +2520,7 @@
       <w:pPr>
         <w:pStyle w:val="Heading2"/>
       </w:pPr>
-      <w:bookmarkStart w:id="1" w:name="_Toc457856409"/>
+      <w:bookmarkStart w:id="1" w:name="_Toc459041400"/>
       <w:r>
         <w:t>V0.1</w:t>
       </w:r>
@@ -2321,34 +2755,184 @@
       <w:pPr>
         <w:pStyle w:val="Heading2"/>
       </w:pPr>
+      <w:bookmarkStart w:id="2" w:name="_Toc459041401"/>
       <w:r>
         <w:t>V0.2</w:t>
       </w:r>
+      <w:bookmarkEnd w:id="2"/>
+    </w:p>
+    <w:p>
+      <w:pPr>
+        <w:pStyle w:val="ListParagraph"/>
+        <w:numPr>
+          <w:ilvl w:val="0"/>
+          <w:numId w:val="4"/>
+        </w:numPr>
+      </w:pPr>
+      <w:r>
+        <w:t>Added all references and links</w:t>
+      </w:r>
+    </w:p>
+    <w:p>
+      <w:pPr>
+        <w:pStyle w:val="ListParagraph"/>
+        <w:numPr>
+          <w:ilvl w:val="0"/>
+          <w:numId w:val="4"/>
+        </w:numPr>
+      </w:pPr>
+      <w:r>
+        <w:t>Added player for L1</w:t>
+      </w:r>
+    </w:p>
+    <w:p>
+      <w:pPr>
+        <w:pStyle w:val="ListParagraph"/>
+        <w:numPr>
+          <w:ilvl w:val="0"/>
+          <w:numId w:val="4"/>
+        </w:numPr>
+      </w:pPr>
+      <w:r>
+        <w:t>Added different treasure</w:t>
+      </w:r>
+    </w:p>
+    <w:p>
+      <w:pPr>
+        <w:pStyle w:val="ListParagraph"/>
+        <w:numPr>
+          <w:ilvl w:val="0"/>
+          <w:numId w:val="4"/>
+        </w:numPr>
+      </w:pPr>
+      <w:r>
+        <w:t>Added bullet class and functionality</w:t>
+      </w:r>
+    </w:p>
+    <w:p>
+      <w:pPr>
+        <w:pStyle w:val="ListParagraph"/>
+        <w:numPr>
+          <w:ilvl w:val="0"/>
+          <w:numId w:val="4"/>
+        </w:numPr>
+      </w:pPr>
+      <w:r>
+        <w:t>Added collisions between player and shark, player and heart, and bullet and shark</w:t>
+      </w:r>
+    </w:p>
+    <w:p>
+      <w:pPr>
+        <w:pStyle w:val="ListParagraph"/>
+        <w:numPr>
+          <w:ilvl w:val="0"/>
+          <w:numId w:val="4"/>
+        </w:numPr>
+      </w:pPr>
+      <w:r>
+        <w:t>Added functionality for level changing to L2</w:t>
+      </w:r>
+    </w:p>
+    <w:p>
+      <w:pPr>
+        <w:pStyle w:val="ListParagraph"/>
+        <w:numPr>
+          <w:ilvl w:val="0"/>
+          <w:numId w:val="4"/>
+        </w:numPr>
+      </w:pPr>
+      <w:r>
+        <w:t>Made and added new background</w:t>
+      </w:r>
+    </w:p>
+    <w:p>
+      <w:pPr>
+        <w:pStyle w:val="ListParagraph"/>
+        <w:numPr>
+          <w:ilvl w:val="0"/>
+          <w:numId w:val="4"/>
+        </w:numPr>
+      </w:pPr>
+      <w:r>
+        <w:t xml:space="preserve">Changed Background </w:t>
+      </w:r>
+    </w:p>
+    <w:p>
+      <w:pPr>
+        <w:pStyle w:val="ListParagraph"/>
+        <w:numPr>
+          <w:ilvl w:val="0"/>
+          <w:numId w:val="4"/>
+        </w:numPr>
+      </w:pPr>
+      <w:r>
+        <w:t>Changed player and bullet</w:t>
+      </w:r>
+    </w:p>
+    <w:p>
+      <w:pPr>
+        <w:pStyle w:val="ListParagraph"/>
+        <w:numPr>
+          <w:ilvl w:val="0"/>
+          <w:numId w:val="4"/>
+        </w:numPr>
+      </w:pPr>
+      <w:r>
+        <w:t>Added InjuredPeople class</w:t>
+      </w:r>
+    </w:p>
+    <w:p>
+      <w:pPr>
+        <w:pStyle w:val="ListParagraph"/>
+        <w:numPr>
+          <w:ilvl w:val="0"/>
+          <w:numId w:val="4"/>
+        </w:numPr>
+      </w:pPr>
+      <w:r>
+        <w:t xml:space="preserve">Changed treasure to injured people </w:t>
+      </w:r>
+    </w:p>
+    <w:p>
+      <w:pPr>
+        <w:pStyle w:val="ListParagraph"/>
+        <w:numPr>
+          <w:ilvl w:val="0"/>
+          <w:numId w:val="4"/>
+        </w:numPr>
+      </w:pPr>
+      <w:r>
+        <w:t xml:space="preserve">Added change level to level 3 </w:t>
+      </w:r>
+    </w:p>
+    <w:p>
       <w:r>
         <w:br w:type="page"/>
       </w:r>
+      <w:bookmarkStart w:id="3" w:name="_GoBack"/>
+      <w:bookmarkEnd w:id="3"/>
     </w:p>
     <w:p>
       <w:pPr>
         <w:pStyle w:val="Heading1"/>
       </w:pPr>
-      <w:bookmarkStart w:id="2" w:name="_Toc457856410"/>
+      <w:bookmarkStart w:id="4" w:name="_Toc459041402"/>
       <w:r>
         <w:lastRenderedPageBreak/>
         <w:t>Design Analysis</w:t>
       </w:r>
-      <w:bookmarkEnd w:id="2"/>
+      <w:bookmarkEnd w:id="4"/>
     </w:p>
     <w:p/>
     <w:p>
       <w:pPr>
         <w:pStyle w:val="Heading2"/>
       </w:pPr>
-      <w:bookmarkStart w:id="3" w:name="_Toc457856411"/>
+      <w:bookmarkStart w:id="5" w:name="_Toc459041403"/>
       <w:r>
         <w:t>Game Overview</w:t>
       </w:r>
-      <w:bookmarkEnd w:id="3"/>
+      <w:bookmarkEnd w:id="5"/>
       <w:r>
         <w:t xml:space="preserve"> </w:t>
       </w:r>
@@ -2450,11 +3034,11 @@
       <w:pPr>
         <w:pStyle w:val="Heading2"/>
       </w:pPr>
-      <w:bookmarkStart w:id="4" w:name="_Toc457856412"/>
+      <w:bookmarkStart w:id="6" w:name="_Toc459041404"/>
       <w:r>
         <w:t>Controls</w:t>
       </w:r>
-      <w:bookmarkEnd w:id="4"/>
+      <w:bookmarkEnd w:id="6"/>
     </w:p>
     <w:p>
       <w:pPr>
@@ -2475,24 +3059,24 @@
       <w:pPr>
         <w:pStyle w:val="Heading2"/>
       </w:pPr>
-      <w:bookmarkStart w:id="5" w:name="_Toc457856413"/>
+      <w:bookmarkStart w:id="7" w:name="_Toc459041405"/>
       <w:r>
         <w:t>Interface</w:t>
       </w:r>
       <w:r>
         <w:t xml:space="preserve"> Sketch</w:t>
       </w:r>
-      <w:bookmarkEnd w:id="5"/>
+      <w:bookmarkEnd w:id="7"/>
     </w:p>
     <w:p>
       <w:pPr>
         <w:pStyle w:val="Heading3"/>
       </w:pPr>
-      <w:bookmarkStart w:id="6" w:name="_Toc457856414"/>
+      <w:bookmarkStart w:id="8" w:name="_Toc459041406"/>
       <w:r>
         <w:t>Menu Screen</w:t>
       </w:r>
-      <w:bookmarkEnd w:id="6"/>
+      <w:bookmarkEnd w:id="8"/>
       <w:r>
         <w:t xml:space="preserve"> </w:t>
       </w:r>
@@ -2550,11 +3134,11 @@
       <w:pPr>
         <w:pStyle w:val="Heading3"/>
       </w:pPr>
-      <w:bookmarkStart w:id="7" w:name="_Toc457856415"/>
+      <w:bookmarkStart w:id="9" w:name="_Toc459041407"/>
       <w:r>
         <w:t>Instruction Screen</w:t>
       </w:r>
-      <w:bookmarkEnd w:id="7"/>
+      <w:bookmarkEnd w:id="9"/>
     </w:p>
     <w:p>
       <w:pPr>
@@ -2609,12 +3193,12 @@
       <w:pPr>
         <w:pStyle w:val="Heading3"/>
       </w:pPr>
-      <w:bookmarkStart w:id="8" w:name="_Toc457856416"/>
+      <w:bookmarkStart w:id="10" w:name="_Toc459041408"/>
       <w:r>
         <w:lastRenderedPageBreak/>
         <w:t>Playing Screen</w:t>
       </w:r>
-      <w:bookmarkEnd w:id="8"/>
+      <w:bookmarkEnd w:id="10"/>
     </w:p>
     <w:p>
       <w:pPr>
@@ -2669,11 +3253,11 @@
       <w:pPr>
         <w:pStyle w:val="Heading3"/>
       </w:pPr>
-      <w:bookmarkStart w:id="9" w:name="_Toc457856417"/>
+      <w:bookmarkStart w:id="11" w:name="_Toc459041409"/>
       <w:r>
         <w:t>End Screen</w:t>
       </w:r>
-      <w:bookmarkEnd w:id="9"/>
+      <w:bookmarkEnd w:id="11"/>
     </w:p>
     <w:p>
       <w:pPr>
@@ -2729,11 +3313,11 @@
       <w:pPr>
         <w:pStyle w:val="Heading2"/>
       </w:pPr>
-      <w:bookmarkStart w:id="10" w:name="_Toc457856418"/>
+      <w:bookmarkStart w:id="12" w:name="_Toc459041410"/>
       <w:r>
         <w:t>Game World</w:t>
       </w:r>
-      <w:bookmarkEnd w:id="10"/>
+      <w:bookmarkEnd w:id="12"/>
       <w:r>
         <w:t xml:space="preserve"> </w:t>
       </w:r>
@@ -2757,11 +3341,11 @@
       <w:pPr>
         <w:pStyle w:val="Heading2"/>
       </w:pPr>
-      <w:bookmarkStart w:id="11" w:name="_Toc457856419"/>
+      <w:bookmarkStart w:id="13" w:name="_Toc459041411"/>
       <w:r>
         <w:t>Levels</w:t>
       </w:r>
-      <w:bookmarkEnd w:id="11"/>
+      <w:bookmarkEnd w:id="13"/>
       <w:r>
         <w:t xml:space="preserve"> </w:t>
       </w:r>
@@ -2770,11 +3354,11 @@
       <w:pPr>
         <w:pStyle w:val="Heading3"/>
       </w:pPr>
-      <w:bookmarkStart w:id="12" w:name="_Toc457856420"/>
+      <w:bookmarkStart w:id="14" w:name="_Toc459041412"/>
       <w:r>
         <w:t>Level 1</w:t>
       </w:r>
-      <w:bookmarkEnd w:id="12"/>
+      <w:bookmarkEnd w:id="14"/>
     </w:p>
     <w:p>
       <w:pPr>
@@ -2795,11 +3379,11 @@
       <w:pPr>
         <w:pStyle w:val="Heading3"/>
       </w:pPr>
-      <w:bookmarkStart w:id="13" w:name="_Toc457856421"/>
+      <w:bookmarkStart w:id="15" w:name="_Toc459041413"/>
       <w:r>
         <w:t>Level 2</w:t>
       </w:r>
-      <w:bookmarkEnd w:id="13"/>
+      <w:bookmarkEnd w:id="15"/>
     </w:p>
     <w:p>
       <w:pPr>
@@ -2820,11 +3404,11 @@
       <w:pPr>
         <w:pStyle w:val="Heading3"/>
       </w:pPr>
-      <w:bookmarkStart w:id="14" w:name="_Toc457856422"/>
+      <w:bookmarkStart w:id="16" w:name="_Toc459041414"/>
       <w:r>
         <w:t>Level 3</w:t>
       </w:r>
-      <w:bookmarkEnd w:id="14"/>
+      <w:bookmarkEnd w:id="16"/>
     </w:p>
     <w:p>
       <w:pPr>
@@ -2845,11 +3429,11 @@
       <w:pPr>
         <w:pStyle w:val="Heading2"/>
       </w:pPr>
-      <w:bookmarkStart w:id="15" w:name="_Toc457856423"/>
+      <w:bookmarkStart w:id="17" w:name="_Toc459041415"/>
       <w:r>
         <w:t>Characters</w:t>
       </w:r>
-      <w:bookmarkEnd w:id="15"/>
+      <w:bookmarkEnd w:id="17"/>
     </w:p>
     <w:p>
       <w:pPr>
@@ -2887,12 +3471,12 @@
       <w:pPr>
         <w:pStyle w:val="Heading2"/>
       </w:pPr>
-      <w:bookmarkStart w:id="16" w:name="_Toc457856424"/>
+      <w:bookmarkStart w:id="18" w:name="_Toc459041416"/>
       <w:r>
         <w:lastRenderedPageBreak/>
         <w:t>Enemies</w:t>
       </w:r>
-      <w:bookmarkEnd w:id="16"/>
+      <w:bookmarkEnd w:id="18"/>
     </w:p>
     <w:p>
       <w:pPr>
@@ -2913,11 +3497,11 @@
       <w:pPr>
         <w:pStyle w:val="Heading2"/>
       </w:pPr>
-      <w:bookmarkStart w:id="17" w:name="_Toc457856425"/>
+      <w:bookmarkStart w:id="19" w:name="_Toc459041417"/>
       <w:r>
         <w:t>Weapons</w:t>
       </w:r>
-      <w:bookmarkEnd w:id="17"/>
+      <w:bookmarkEnd w:id="19"/>
     </w:p>
     <w:p>
       <w:pPr>
@@ -2938,11 +3522,11 @@
       <w:pPr>
         <w:pStyle w:val="Heading2"/>
       </w:pPr>
-      <w:bookmarkStart w:id="18" w:name="_Toc457856426"/>
+      <w:bookmarkStart w:id="20" w:name="_Toc459041418"/>
       <w:r>
         <w:t>Vehicles</w:t>
       </w:r>
-      <w:bookmarkEnd w:id="18"/>
+      <w:bookmarkEnd w:id="20"/>
     </w:p>
     <w:p>
       <w:pPr>
@@ -2963,36 +3547,99 @@
       <w:pPr>
         <w:pStyle w:val="Heading2"/>
       </w:pPr>
+      <w:bookmarkStart w:id="21" w:name="_Toc459041419"/>
       <w:r>
         <w:t>Scoring</w:t>
       </w:r>
-    </w:p>
-    <w:p>
-      <w:pPr>
-        <w:rPr>
-          <w:sz w:val="24"/>
-          <w:szCs w:val="24"/>
-        </w:rPr>
-      </w:pPr>
-      <w:r>
-        <w:rPr>
-          <w:sz w:val="24"/>
-          <w:szCs w:val="24"/>
-        </w:rPr>
-        <w:t xml:space="preserve">The player will gain points by successfully shooting a shark. They will gain 10 points for every shark shot. They advance levels by successfully shooting 30 sharks.  </w:t>
-      </w:r>
-      <w:bookmarkStart w:id="19" w:name="_GoBack"/>
-      <w:bookmarkEnd w:id="19"/>
+      <w:bookmarkEnd w:id="21"/>
+    </w:p>
+    <w:p>
+      <w:pPr>
+        <w:pStyle w:val="Heading3"/>
+      </w:pPr>
+      <w:bookmarkStart w:id="22" w:name="_Toc459041420"/>
+      <w:r>
+        <w:t>Level 1</w:t>
+      </w:r>
+      <w:bookmarkEnd w:id="22"/>
+    </w:p>
+    <w:p>
+      <w:pPr>
+        <w:rPr>
+          <w:sz w:val="24"/>
+          <w:szCs w:val="24"/>
+        </w:rPr>
+      </w:pPr>
+      <w:r>
+        <w:rPr>
+          <w:sz w:val="24"/>
+          <w:szCs w:val="24"/>
+        </w:rPr>
+        <w:t>To pass level 1 you need to kill 30 sharks, with each shark worth 10 points. The player has chances to regain lost lives by collecting a heart, but cannot exceed 10 lives.</w:t>
+      </w:r>
+    </w:p>
+    <w:p>
+      <w:pPr>
+        <w:pStyle w:val="Heading3"/>
+      </w:pPr>
+      <w:bookmarkStart w:id="23" w:name="_Toc459041421"/>
+      <w:r>
+        <w:t>Level 2</w:t>
+      </w:r>
+      <w:bookmarkEnd w:id="23"/>
+      <w:r>
+        <w:t xml:space="preserve"> </w:t>
+      </w:r>
+    </w:p>
+    <w:p>
+      <w:pPr>
+        <w:rPr>
+          <w:sz w:val="24"/>
+          <w:szCs w:val="24"/>
+        </w:rPr>
+      </w:pPr>
+      <w:r>
+        <w:rPr>
+          <w:sz w:val="24"/>
+          <w:szCs w:val="24"/>
+        </w:rPr>
+        <w:t xml:space="preserve">To pass level 2 you need to save 10 people, with each save worth 10 points. The player can also kill sharks, each worth 10 points. </w:t>
+      </w:r>
+    </w:p>
+    <w:p>
+      <w:pPr>
+        <w:pStyle w:val="Heading3"/>
+      </w:pPr>
+      <w:bookmarkStart w:id="24" w:name="_Toc459041422"/>
+      <w:r>
+        <w:t>Level 3</w:t>
+      </w:r>
+      <w:bookmarkEnd w:id="24"/>
+    </w:p>
+    <w:p>
+      <w:pPr>
+        <w:rPr>
+          <w:sz w:val="24"/>
+          <w:szCs w:val="24"/>
+        </w:rPr>
+      </w:pPr>
+      <w:r>
+        <w:rPr>
+          <w:sz w:val="24"/>
+          <w:szCs w:val="24"/>
+        </w:rPr>
+        <w:t>There is no scoring in level 3.</w:t>
+      </w:r>
     </w:p>
     <w:p>
       <w:pPr>
         <w:pStyle w:val="Heading2"/>
       </w:pPr>
-      <w:bookmarkStart w:id="20" w:name="_Toc457856427"/>
+      <w:bookmarkStart w:id="25" w:name="_Toc459041423"/>
       <w:r>
         <w:t>Future Features</w:t>
       </w:r>
-      <w:bookmarkEnd w:id="20"/>
+      <w:bookmarkEnd w:id="25"/>
     </w:p>
     <w:p>
       <w:pPr>
@@ -3013,9 +3660,11 @@
       <w:pPr>
         <w:pStyle w:val="Heading2"/>
       </w:pPr>
+      <w:bookmarkStart w:id="26" w:name="_Toc459041424"/>
       <w:r>
         <w:t>Game Link</w:t>
       </w:r>
+      <w:bookmarkEnd w:id="26"/>
     </w:p>
     <w:p>
       <w:r>
@@ -3134,7 +3783,7 @@
         <w:rFonts w:asciiTheme="majorHAnsi" w:hAnsiTheme="majorHAnsi"/>
         <w:noProof/>
       </w:rPr>
-      <w:t>6</w:t>
+      <w:t>4</w:t>
     </w:r>
     <w:r>
       <w:rPr>
@@ -3196,7 +3845,7 @@
         <w:rFonts w:asciiTheme="majorHAnsi" w:hAnsiTheme="majorHAnsi"/>
         <w:noProof/>
       </w:rPr>
-      <w:t>5</w:t>
+      <w:t>3</w:t>
     </w:r>
     <w:r>
       <w:rPr>
@@ -3253,8 +3902,8 @@
       <w:tblLook w:val="04A0" w:firstRow="1" w:lastRow="0" w:firstColumn="1" w:lastColumn="0" w:noHBand="0" w:noVBand="1"/>
     </w:tblPr>
     <w:tblGrid>
-      <w:gridCol w:w="6713"/>
-      <w:gridCol w:w="2877"/>
+      <w:gridCol w:w="6552"/>
+      <w:gridCol w:w="2808"/>
     </w:tblGrid>
     <w:tr>
       <w:tc>
@@ -3375,8 +4024,8 @@
       <w:tblLook w:val="04A0" w:firstRow="1" w:lastRow="0" w:firstColumn="1" w:lastColumn="0" w:noHBand="0" w:noVBand="1"/>
     </w:tblPr>
     <w:tblGrid>
-      <w:gridCol w:w="2877"/>
-      <w:gridCol w:w="6713"/>
+      <w:gridCol w:w="2808"/>
+      <w:gridCol w:w="6552"/>
     </w:tblGrid>
     <w:tr>
       <w:sdt>
@@ -3573,16 +4222,16 @@
     </w:lvl>
   </w:abstractNum>
   <w:abstractNum w:abstractNumId="1" w15:restartNumberingAfterBreak="0">
-    <w:nsid w:val="279C4906"/>
+    <w:nsid w:val="27441E9F"/>
     <w:multiLevelType w:val="hybridMultilevel"/>
-    <w:tmpl w:val="83E2D830"/>
+    <w:tmpl w:val="E5E07EAA"/>
     <w:lvl w:ilvl="0" w:tplc="10090001">
       <w:start w:val="1"/>
       <w:numFmt w:val="bullet"/>
       <w:lvlText w:val=""/>
       <w:lvlJc w:val="left"/>
       <w:pPr>
-        <w:ind w:left="720" w:hanging="360"/>
+        <w:ind w:left="3600" w:hanging="360"/>
       </w:pPr>
       <w:rPr>
         <w:rFonts w:ascii="Symbol" w:hAnsi="Symbol" w:hint="default"/>
@@ -3594,7 +4243,7 @@
       <w:lvlText w:val="o"/>
       <w:lvlJc w:val="left"/>
       <w:pPr>
-        <w:ind w:left="1440" w:hanging="360"/>
+        <w:ind w:left="4320" w:hanging="360"/>
       </w:pPr>
       <w:rPr>
         <w:rFonts w:ascii="Courier New" w:hAnsi="Courier New" w:cs="Courier New" w:hint="default"/>
@@ -3606,7 +4255,7 @@
       <w:lvlText w:val=""/>
       <w:lvlJc w:val="left"/>
       <w:pPr>
-        <w:ind w:left="2160" w:hanging="360"/>
+        <w:ind w:left="5040" w:hanging="360"/>
       </w:pPr>
       <w:rPr>
         <w:rFonts w:ascii="Wingdings" w:hAnsi="Wingdings" w:hint="default"/>
@@ -3618,7 +4267,7 @@
       <w:lvlText w:val=""/>
       <w:lvlJc w:val="left"/>
       <w:pPr>
-        <w:ind w:left="2880" w:hanging="360"/>
+        <w:ind w:left="5760" w:hanging="360"/>
       </w:pPr>
       <w:rPr>
         <w:rFonts w:ascii="Symbol" w:hAnsi="Symbol" w:hint="default"/>
@@ -3630,7 +4279,7 @@
       <w:lvlText w:val="o"/>
       <w:lvlJc w:val="left"/>
       <w:pPr>
-        <w:ind w:left="3600" w:hanging="360"/>
+        <w:ind w:left="6480" w:hanging="360"/>
       </w:pPr>
       <w:rPr>
         <w:rFonts w:ascii="Courier New" w:hAnsi="Courier New" w:cs="Courier New" w:hint="default"/>
@@ -3642,7 +4291,7 @@
       <w:lvlText w:val=""/>
       <w:lvlJc w:val="left"/>
       <w:pPr>
-        <w:ind w:left="4320" w:hanging="360"/>
+        <w:ind w:left="7200" w:hanging="360"/>
       </w:pPr>
       <w:rPr>
         <w:rFonts w:ascii="Wingdings" w:hAnsi="Wingdings" w:hint="default"/>
@@ -3654,7 +4303,7 @@
       <w:lvlText w:val=""/>
       <w:lvlJc w:val="left"/>
       <w:pPr>
-        <w:ind w:left="5040" w:hanging="360"/>
+        <w:ind w:left="7920" w:hanging="360"/>
       </w:pPr>
       <w:rPr>
         <w:rFonts w:ascii="Symbol" w:hAnsi="Symbol" w:hint="default"/>
@@ -3666,7 +4315,7 @@
       <w:lvlText w:val="o"/>
       <w:lvlJc w:val="left"/>
       <w:pPr>
-        <w:ind w:left="5760" w:hanging="360"/>
+        <w:ind w:left="8640" w:hanging="360"/>
       </w:pPr>
       <w:rPr>
         <w:rFonts w:ascii="Courier New" w:hAnsi="Courier New" w:cs="Courier New" w:hint="default"/>
@@ -3678,6 +4327,232 @@
       <w:lvlText w:val=""/>
       <w:lvlJc w:val="left"/>
       <w:pPr>
+        <w:ind w:left="9360" w:hanging="360"/>
+      </w:pPr>
+      <w:rPr>
+        <w:rFonts w:ascii="Wingdings" w:hAnsi="Wingdings" w:hint="default"/>
+      </w:rPr>
+    </w:lvl>
+  </w:abstractNum>
+  <w:abstractNum w:abstractNumId="2" w15:restartNumberingAfterBreak="0">
+    <w:nsid w:val="279C4906"/>
+    <w:multiLevelType w:val="hybridMultilevel"/>
+    <w:tmpl w:val="83E2D830"/>
+    <w:lvl w:ilvl="0" w:tplc="10090001">
+      <w:start w:val="1"/>
+      <w:numFmt w:val="bullet"/>
+      <w:lvlText w:val=""/>
+      <w:lvlJc w:val="left"/>
+      <w:pPr>
+        <w:ind w:left="720" w:hanging="360"/>
+      </w:pPr>
+      <w:rPr>
+        <w:rFonts w:ascii="Symbol" w:hAnsi="Symbol" w:hint="default"/>
+      </w:rPr>
+    </w:lvl>
+    <w:lvl w:ilvl="1" w:tplc="10090003" w:tentative="1">
+      <w:start w:val="1"/>
+      <w:numFmt w:val="bullet"/>
+      <w:lvlText w:val="o"/>
+      <w:lvlJc w:val="left"/>
+      <w:pPr>
+        <w:ind w:left="1440" w:hanging="360"/>
+      </w:pPr>
+      <w:rPr>
+        <w:rFonts w:ascii="Courier New" w:hAnsi="Courier New" w:cs="Courier New" w:hint="default"/>
+      </w:rPr>
+    </w:lvl>
+    <w:lvl w:ilvl="2" w:tplc="10090005" w:tentative="1">
+      <w:start w:val="1"/>
+      <w:numFmt w:val="bullet"/>
+      <w:lvlText w:val=""/>
+      <w:lvlJc w:val="left"/>
+      <w:pPr>
+        <w:ind w:left="2160" w:hanging="360"/>
+      </w:pPr>
+      <w:rPr>
+        <w:rFonts w:ascii="Wingdings" w:hAnsi="Wingdings" w:hint="default"/>
+      </w:rPr>
+    </w:lvl>
+    <w:lvl w:ilvl="3" w:tplc="10090001" w:tentative="1">
+      <w:start w:val="1"/>
+      <w:numFmt w:val="bullet"/>
+      <w:lvlText w:val=""/>
+      <w:lvlJc w:val="left"/>
+      <w:pPr>
+        <w:ind w:left="2880" w:hanging="360"/>
+      </w:pPr>
+      <w:rPr>
+        <w:rFonts w:ascii="Symbol" w:hAnsi="Symbol" w:hint="default"/>
+      </w:rPr>
+    </w:lvl>
+    <w:lvl w:ilvl="4" w:tplc="10090003" w:tentative="1">
+      <w:start w:val="1"/>
+      <w:numFmt w:val="bullet"/>
+      <w:lvlText w:val="o"/>
+      <w:lvlJc w:val="left"/>
+      <w:pPr>
+        <w:ind w:left="3600" w:hanging="360"/>
+      </w:pPr>
+      <w:rPr>
+        <w:rFonts w:ascii="Courier New" w:hAnsi="Courier New" w:cs="Courier New" w:hint="default"/>
+      </w:rPr>
+    </w:lvl>
+    <w:lvl w:ilvl="5" w:tplc="10090005" w:tentative="1">
+      <w:start w:val="1"/>
+      <w:numFmt w:val="bullet"/>
+      <w:lvlText w:val=""/>
+      <w:lvlJc w:val="left"/>
+      <w:pPr>
+        <w:ind w:left="4320" w:hanging="360"/>
+      </w:pPr>
+      <w:rPr>
+        <w:rFonts w:ascii="Wingdings" w:hAnsi="Wingdings" w:hint="default"/>
+      </w:rPr>
+    </w:lvl>
+    <w:lvl w:ilvl="6" w:tplc="10090001" w:tentative="1">
+      <w:start w:val="1"/>
+      <w:numFmt w:val="bullet"/>
+      <w:lvlText w:val=""/>
+      <w:lvlJc w:val="left"/>
+      <w:pPr>
+        <w:ind w:left="5040" w:hanging="360"/>
+      </w:pPr>
+      <w:rPr>
+        <w:rFonts w:ascii="Symbol" w:hAnsi="Symbol" w:hint="default"/>
+      </w:rPr>
+    </w:lvl>
+    <w:lvl w:ilvl="7" w:tplc="10090003" w:tentative="1">
+      <w:start w:val="1"/>
+      <w:numFmt w:val="bullet"/>
+      <w:lvlText w:val="o"/>
+      <w:lvlJc w:val="left"/>
+      <w:pPr>
+        <w:ind w:left="5760" w:hanging="360"/>
+      </w:pPr>
+      <w:rPr>
+        <w:rFonts w:ascii="Courier New" w:hAnsi="Courier New" w:cs="Courier New" w:hint="default"/>
+      </w:rPr>
+    </w:lvl>
+    <w:lvl w:ilvl="8" w:tplc="10090005" w:tentative="1">
+      <w:start w:val="1"/>
+      <w:numFmt w:val="bullet"/>
+      <w:lvlText w:val=""/>
+      <w:lvlJc w:val="left"/>
+      <w:pPr>
+        <w:ind w:left="6480" w:hanging="360"/>
+      </w:pPr>
+      <w:rPr>
+        <w:rFonts w:ascii="Wingdings" w:hAnsi="Wingdings" w:hint="default"/>
+      </w:rPr>
+    </w:lvl>
+  </w:abstractNum>
+  <w:abstractNum w:abstractNumId="3" w15:restartNumberingAfterBreak="0">
+    <w:nsid w:val="742C0696"/>
+    <w:multiLevelType w:val="hybridMultilevel"/>
+    <w:tmpl w:val="CD56F19A"/>
+    <w:lvl w:ilvl="0" w:tplc="10090001">
+      <w:start w:val="1"/>
+      <w:numFmt w:val="bullet"/>
+      <w:lvlText w:val=""/>
+      <w:lvlJc w:val="left"/>
+      <w:pPr>
+        <w:ind w:left="720" w:hanging="360"/>
+      </w:pPr>
+      <w:rPr>
+        <w:rFonts w:ascii="Symbol" w:hAnsi="Symbol" w:hint="default"/>
+      </w:rPr>
+    </w:lvl>
+    <w:lvl w:ilvl="1" w:tplc="10090003" w:tentative="1">
+      <w:start w:val="1"/>
+      <w:numFmt w:val="bullet"/>
+      <w:lvlText w:val="o"/>
+      <w:lvlJc w:val="left"/>
+      <w:pPr>
+        <w:ind w:left="1440" w:hanging="360"/>
+      </w:pPr>
+      <w:rPr>
+        <w:rFonts w:ascii="Courier New" w:hAnsi="Courier New" w:cs="Courier New" w:hint="default"/>
+      </w:rPr>
+    </w:lvl>
+    <w:lvl w:ilvl="2" w:tplc="10090005" w:tentative="1">
+      <w:start w:val="1"/>
+      <w:numFmt w:val="bullet"/>
+      <w:lvlText w:val=""/>
+      <w:lvlJc w:val="left"/>
+      <w:pPr>
+        <w:ind w:left="2160" w:hanging="360"/>
+      </w:pPr>
+      <w:rPr>
+        <w:rFonts w:ascii="Wingdings" w:hAnsi="Wingdings" w:hint="default"/>
+      </w:rPr>
+    </w:lvl>
+    <w:lvl w:ilvl="3" w:tplc="10090001" w:tentative="1">
+      <w:start w:val="1"/>
+      <w:numFmt w:val="bullet"/>
+      <w:lvlText w:val=""/>
+      <w:lvlJc w:val="left"/>
+      <w:pPr>
+        <w:ind w:left="2880" w:hanging="360"/>
+      </w:pPr>
+      <w:rPr>
+        <w:rFonts w:ascii="Symbol" w:hAnsi="Symbol" w:hint="default"/>
+      </w:rPr>
+    </w:lvl>
+    <w:lvl w:ilvl="4" w:tplc="10090003" w:tentative="1">
+      <w:start w:val="1"/>
+      <w:numFmt w:val="bullet"/>
+      <w:lvlText w:val="o"/>
+      <w:lvlJc w:val="left"/>
+      <w:pPr>
+        <w:ind w:left="3600" w:hanging="360"/>
+      </w:pPr>
+      <w:rPr>
+        <w:rFonts w:ascii="Courier New" w:hAnsi="Courier New" w:cs="Courier New" w:hint="default"/>
+      </w:rPr>
+    </w:lvl>
+    <w:lvl w:ilvl="5" w:tplc="10090005" w:tentative="1">
+      <w:start w:val="1"/>
+      <w:numFmt w:val="bullet"/>
+      <w:lvlText w:val=""/>
+      <w:lvlJc w:val="left"/>
+      <w:pPr>
+        <w:ind w:left="4320" w:hanging="360"/>
+      </w:pPr>
+      <w:rPr>
+        <w:rFonts w:ascii="Wingdings" w:hAnsi="Wingdings" w:hint="default"/>
+      </w:rPr>
+    </w:lvl>
+    <w:lvl w:ilvl="6" w:tplc="10090001" w:tentative="1">
+      <w:start w:val="1"/>
+      <w:numFmt w:val="bullet"/>
+      <w:lvlText w:val=""/>
+      <w:lvlJc w:val="left"/>
+      <w:pPr>
+        <w:ind w:left="5040" w:hanging="360"/>
+      </w:pPr>
+      <w:rPr>
+        <w:rFonts w:ascii="Symbol" w:hAnsi="Symbol" w:hint="default"/>
+      </w:rPr>
+    </w:lvl>
+    <w:lvl w:ilvl="7" w:tplc="10090003" w:tentative="1">
+      <w:start w:val="1"/>
+      <w:numFmt w:val="bullet"/>
+      <w:lvlText w:val="o"/>
+      <w:lvlJc w:val="left"/>
+      <w:pPr>
+        <w:ind w:left="5760" w:hanging="360"/>
+      </w:pPr>
+      <w:rPr>
+        <w:rFonts w:ascii="Courier New" w:hAnsi="Courier New" w:cs="Courier New" w:hint="default"/>
+      </w:rPr>
+    </w:lvl>
+    <w:lvl w:ilvl="8" w:tplc="10090005" w:tentative="1">
+      <w:start w:val="1"/>
+      <w:numFmt w:val="bullet"/>
+      <w:lvlText w:val=""/>
+      <w:lvlJc w:val="left"/>
+      <w:pPr>
         <w:ind w:left="6480" w:hanging="360"/>
       </w:pPr>
       <w:rPr>
@@ -3689,7 +4564,13 @@
     <w:abstractNumId w:val="0"/>
   </w:num>
   <w:num w:numId="2">
+    <w:abstractNumId w:val="2"/>
+  </w:num>
+  <w:num w:numId="3">
     <w:abstractNumId w:val="1"/>
+  </w:num>
+  <w:num w:numId="4">
+    <w:abstractNumId w:val="3"/>
   </w:num>
 </w:numbering>
 </file>
@@ -4688,10 +5569,6 @@
 </file>
 
 <file path=customXml/item2.xml><?xml version="1.0" encoding="utf-8"?>
-<p:properties xmlns:p="http://schemas.microsoft.com/office/2006/metadata/properties" xmlns:xsi="http://www.w3.org/2001/XMLSchema-instance" xmlns:pc="http://schemas.microsoft.com/office/infopath/2007/PartnerControls"/>
-</file>
-
-<file path=customXml/item3.xml><?xml version="1.0" encoding="utf-8"?>
 <?mso-contentType ?>
 <FormTemplates xmlns="http://schemas.microsoft.com/sharepoint/v3/contenttype/forms">
   <Display>DocumentLibraryForm</Display>
@@ -4700,8 +5577,12 @@
 </FormTemplates>
 </file>
 
+<file path=customXml/item3.xml><?xml version="1.0" encoding="utf-8"?>
+<ct:contentTypeSchema xmlns:ct="http://schemas.microsoft.com/office/2006/metadata/contentType" xmlns:ma="http://schemas.microsoft.com/office/2006/metadata/properties/metaAttributes" ct:_="" ma:_="" ma:contentTypeName="TemplateFile" ma:contentTypeID="0x0101006EDDDB5EE6D98C44930B742096920B300400F5B6D36B3EF94B4E9A635CDF2A18F5B8" ma:contentTypeVersion="33" ma:contentTypeDescription="Create a new document." ma:contentTypeScope="" ma:versionID="37d3ec2b48d53e45b233ad8f52fe1b11"/>
+</file>
+
 <file path=customXml/item4.xml><?xml version="1.0" encoding="utf-8"?>
-<ct:contentTypeSchema xmlns:ct="http://schemas.microsoft.com/office/2006/metadata/contentType" xmlns:ma="http://schemas.microsoft.com/office/2006/metadata/properties/metaAttributes" ct:_="" ma:_="" ma:contentTypeName="TemplateFile" ma:contentTypeID="0x0101006EDDDB5EE6D98C44930B742096920B300400F5B6D36B3EF94B4E9A635CDF2A18F5B8" ma:contentTypeVersion="33" ma:contentTypeDescription="Create a new document." ma:contentTypeScope="" ma:versionID="37d3ec2b48d53e45b233ad8f52fe1b11"/>
+<p:properties xmlns:p="http://schemas.microsoft.com/office/2006/metadata/properties" xmlns:xsi="http://www.w3.org/2001/XMLSchema-instance" xmlns:pc="http://schemas.microsoft.com/office/infopath/2007/PartnerControls"/>
 </file>
 
 <file path=customXml/item5.xml><?xml version="1.0" encoding="utf-8"?>
@@ -4717,6 +5598,23 @@
 </file>
 
 <file path=customXml/itemProps2.xml><?xml version="1.0" encoding="utf-8"?>
+<ds:datastoreItem xmlns:ds="http://schemas.openxmlformats.org/officeDocument/2006/customXml" ds:itemID="{DF8A6096-AC3C-41A5-9CB9-998E1823050B}">
+  <ds:schemaRefs>
+    <ds:schemaRef ds:uri="http://schemas.microsoft.com/sharepoint/v3/contenttype/forms"/>
+  </ds:schemaRefs>
+</ds:datastoreItem>
+</file>
+
+<file path=customXml/itemProps3.xml><?xml version="1.0" encoding="utf-8"?>
+<ds:datastoreItem xmlns:ds="http://schemas.openxmlformats.org/officeDocument/2006/customXml" ds:itemID="{F9F1F569-4C10-4968-8575-367736BE939A}">
+  <ds:schemaRefs>
+    <ds:schemaRef ds:uri="http://schemas.microsoft.com/office/2006/metadata/contentType"/>
+    <ds:schemaRef ds:uri="http://schemas.microsoft.com/office/2006/metadata/properties/metaAttributes"/>
+  </ds:schemaRefs>
+</ds:datastoreItem>
+</file>
+
+<file path=customXml/itemProps4.xml><?xml version="1.0" encoding="utf-8"?>
 <ds:datastoreItem xmlns:ds="http://schemas.openxmlformats.org/officeDocument/2006/customXml" ds:itemID="{6BD01D80-C71E-4C35-9EC9-AB4B2A68E7C1}">
   <ds:schemaRefs>
     <ds:schemaRef ds:uri="http://schemas.microsoft.com/office/2006/metadata/properties"/>
@@ -4725,25 +5623,8 @@
 </ds:datastoreItem>
 </file>
 
-<file path=customXml/itemProps3.xml><?xml version="1.0" encoding="utf-8"?>
-<ds:datastoreItem xmlns:ds="http://schemas.openxmlformats.org/officeDocument/2006/customXml" ds:itemID="{DF8A6096-AC3C-41A5-9CB9-998E1823050B}">
-  <ds:schemaRefs>
-    <ds:schemaRef ds:uri="http://schemas.microsoft.com/sharepoint/v3/contenttype/forms"/>
-  </ds:schemaRefs>
-</ds:datastoreItem>
-</file>
-
-<file path=customXml/itemProps4.xml><?xml version="1.0" encoding="utf-8"?>
-<ds:datastoreItem xmlns:ds="http://schemas.openxmlformats.org/officeDocument/2006/customXml" ds:itemID="{F9F1F569-4C10-4968-8575-367736BE939A}">
-  <ds:schemaRefs>
-    <ds:schemaRef ds:uri="http://schemas.microsoft.com/office/2006/metadata/contentType"/>
-    <ds:schemaRef ds:uri="http://schemas.microsoft.com/office/2006/metadata/properties/metaAttributes"/>
-  </ds:schemaRefs>
-</ds:datastoreItem>
-</file>
-
 <file path=customXml/itemProps5.xml><?xml version="1.0" encoding="utf-8"?>
-<ds:datastoreItem xmlns:ds="http://schemas.openxmlformats.org/officeDocument/2006/customXml" ds:itemID="{DB282883-32ED-4655-8A74-D6B33477C774}">
+<ds:datastoreItem xmlns:ds="http://schemas.openxmlformats.org/officeDocument/2006/customXml" ds:itemID="{B3F3975E-2792-4C39-A151-B123B8A21B27}">
   <ds:schemaRefs>
     <ds:schemaRef ds:uri="http://schemas.openxmlformats.org/officeDocument/2006/bibliography"/>
   </ds:schemaRefs>

</xml_diff>